<commit_message>
Artefato 7 atualizado e criação de sprints
</commit_message>
<xml_diff>
--- a/01. Declaração do Escopo.docx
+++ b/01. Declaração do Escopo.docx
@@ -16,6 +16,9 @@
     <w:p>
       <w:pPr>
         <w:pStyle w:val="14"/>
+        <w:rPr>
+          <w:i/>
+        </w:rPr>
       </w:pPr>
       <w:bookmarkStart w:id="1" w:name="_heading=h.30j0zll"/>
       <w:bookmarkEnd w:id="1"/>
@@ -23,14 +26,59 @@
         <w:rPr>
           <w:i/>
         </w:rPr>
-        <w:t xml:space="preserve">Sistema </w:t>
+        <w:t>Sistema de cadastro de pacientes</w:t>
       </w:r>
+    </w:p>
+    <w:p>
+      <w:pPr>
+        <w:pStyle w:val="3"/>
+      </w:pPr>
+    </w:p>
+    <w:p>
+      <w:pPr>
+        <w:pStyle w:val="3"/>
+        <w:spacing w:line="360" w:lineRule="auto"/>
+        <w:ind w:left="0" w:leftChars="0" w:firstLine="440" w:firstLineChars="200"/>
+        <w:jc w:val="both"/>
+      </w:pPr>
       <w:r>
-        <w:rPr>
-          <w:i/>
-        </w:rPr>
-        <w:t>de cadastro de pacientes</w:t>
+        <w:t>O Departamento de Fonoaudiologia da Faculdade de Medicina da USP realiza atendimentos SUS de todas as áreas da Fonoaudiologia. A Dra. Ivone Ferreira Lobo é uma das fonoaudiólogas responsáveis pelo setor de audiologia da clínica do Departamento e auxilia na realização de exames como BERA, Audiometria e  Processamento Auditivo Central.</w:t>
       </w:r>
+    </w:p>
+    <w:p>
+      <w:pPr>
+        <w:pStyle w:val="3"/>
+        <w:spacing w:line="360" w:lineRule="auto"/>
+        <w:ind w:left="0" w:leftChars="0" w:firstLine="440" w:firstLineChars="200"/>
+        <w:jc w:val="both"/>
+      </w:pPr>
+      <w:r>
+        <w:t>Atualmente o processo para cadastro de pacientes que são atendidos na clínica ocorre da seguinte forma: há fichas resumo de cada paciente com anotações dos últimos atendimentos, as ficham ficam armazenadas em um armário menor. No momento no exame o estagiário deve pegar essa ficha no armário e com uma informação presente na ficha deve ir em outro armário maior para obter o prontuário do paciente.  Nos prontuários ficam descritos todos os exames que o paciente realizou e também é anexado os resultados dos exames.</w:t>
+      </w:r>
+    </w:p>
+    <w:p>
+      <w:pPr>
+        <w:pStyle w:val="3"/>
+        <w:spacing w:line="360" w:lineRule="auto"/>
+        <w:ind w:left="0" w:leftChars="0" w:firstLine="440" w:firstLineChars="200"/>
+        <w:jc w:val="both"/>
+      </w:pPr>
+      <w:r>
+        <w:t>O presente projeto terá como objetivo automatizar o processo de cadastro de pacientes e de preenchimento e evolução de prontuário. Desta forma os estagiários e os profissionais que realizam os exames na clínica irão acessar a plataforma, cadastrar o paciente, anexar exames realizados e realizar tarefas burocráticas, que hoje são realizadas manualmente, como por exemplo, a emissão da guia de pagamento que deve ser enviada ao SUS para que este efetue o pagamento dos procedimentos.</w:t>
+      </w:r>
+    </w:p>
+    <w:p>
+      <w:pPr>
+        <w:pStyle w:val="3"/>
+        <w:spacing w:line="360" w:lineRule="auto"/>
+        <w:ind w:left="0" w:leftChars="0" w:firstLine="440" w:firstLineChars="200"/>
+        <w:jc w:val="both"/>
+      </w:pPr>
+      <w:r>
+        <w:t>Portanto o objetivo geral desta plataforma será automatizar os processos burocráticos do setor de audiologia da clínica de Fonoaudiologia da FMUSP.</w:t>
+      </w:r>
+      <w:bookmarkStart w:id="2" w:name="_GoBack"/>
+      <w:bookmarkEnd w:id="2"/>
     </w:p>
     <w:p>
       <w:pPr>
@@ -39,9 +87,9 @@
         <w:keepLines w:val="0"/>
         <w:widowControl w:val="0"/>
         <w:shd w:val="clear" w:fill="auto"/>
-        <w:spacing w:before="0" w:after="0" w:line="276" w:lineRule="auto"/>
-        <w:ind w:left="0" w:right="0" w:firstLine="0"/>
-        <w:jc w:val="left"/>
+        <w:spacing w:before="0" w:after="0" w:line="360" w:lineRule="auto"/>
+        <w:ind w:left="0" w:leftChars="0" w:right="0" w:firstLine="440" w:firstLineChars="200"/>
+        <w:jc w:val="both"/>
         <w:rPr>
           <w:rFonts w:ascii="Arial" w:hAnsi="Arial" w:eastAsia="Arial" w:cs="Arial"/>
           <w:b w:val="0"/>
@@ -66,9 +114,9 @@
         <w:keepLines w:val="0"/>
         <w:widowControl w:val="0"/>
         <w:shd w:val="clear" w:fill="auto"/>
-        <w:spacing w:before="0" w:after="0" w:line="276" w:lineRule="auto"/>
-        <w:ind w:left="0" w:right="0" w:firstLine="0"/>
-        <w:jc w:val="left"/>
+        <w:spacing w:before="0" w:after="0" w:line="360" w:lineRule="auto"/>
+        <w:ind w:left="0" w:leftChars="0" w:right="0" w:firstLine="440" w:firstLineChars="200"/>
+        <w:jc w:val="both"/>
         <w:rPr>
           <w:rFonts w:ascii="Arial" w:hAnsi="Arial" w:eastAsia="Arial" w:cs="Arial"/>
           <w:b w:val="0"/>
@@ -85,35 +133,6 @@
           <w:vertAlign w:val="baseline"/>
         </w:rPr>
       </w:pPr>
-    </w:p>
-    <w:p>
-      <w:pPr>
-        <w:pStyle w:val="4"/>
-        <w:keepNext w:val="0"/>
-        <w:keepLines w:val="0"/>
-        <w:widowControl w:val="0"/>
-        <w:shd w:val="clear" w:fill="auto"/>
-        <w:spacing w:before="0" w:after="0" w:line="276" w:lineRule="auto"/>
-        <w:ind w:left="0" w:right="0" w:firstLine="0"/>
-        <w:jc w:val="left"/>
-        <w:rPr>
-          <w:rFonts w:ascii="Arial" w:hAnsi="Arial" w:eastAsia="Arial" w:cs="Arial"/>
-          <w:b w:val="0"/>
-          <w:i w:val="0"/>
-          <w:caps w:val="0"/>
-          <w:smallCaps w:val="0"/>
-          <w:strike w:val="0"/>
-          <w:dstrike w:val="0"/>
-          <w:color w:val="000000"/>
-          <w:position w:val="0"/>
-          <w:sz w:val="22"/>
-          <w:szCs w:val="22"/>
-          <w:u w:val="none"/>
-          <w:vertAlign w:val="baseline"/>
-        </w:rPr>
-      </w:pPr>
-      <w:bookmarkStart w:id="2" w:name="_GoBack"/>
-      <w:bookmarkEnd w:id="2"/>
     </w:p>
     <w:sectPr>
       <w:pgSz w:w="11906" w:h="16838"/>

</xml_diff>